<commit_message>
Update Declaração de Visão e Escopo do Projeto.docx
</commit_message>
<xml_diff>
--- a/DevOps Tools and Cloud Computing/3a Sprint/Declaração de Visão e Escopo do Projeto.docx
+++ b/DevOps Tools and Cloud Computing/3a Sprint/Declaração de Visão e Escopo do Projeto.docx
@@ -59,6 +59,31 @@
           <w:bCs/>
         </w:rPr>
       </w:pPr>
+      <w:r>
+        <w:rPr>
+          <w:b/>
+          <w:bCs/>
+        </w:rPr>
+        <w:t xml:space="preserve">Link API Cloud: </w:t>
+      </w:r>
+      <w:hyperlink r:id="rId7" w:history="1">
+        <w:r>
+          <w:rPr>
+            <w:rStyle w:val="Hyperlink"/>
+            <w:b/>
+            <w:bCs/>
+          </w:rPr>
+          <w:t>https://github.com/PEROLOKO/aishoppingbuddy.git</w:t>
+        </w:r>
+      </w:hyperlink>
+    </w:p>
+    <w:p>
+      <w:pPr>
+        <w:rPr>
+          <w:b/>
+          <w:bCs/>
+        </w:rPr>
+      </w:pPr>
     </w:p>
     <w:p>
       <w:pPr>
@@ -386,6 +411,7 @@
           <w:b/>
           <w:bCs/>
         </w:rPr>
+        <w:lastRenderedPageBreak/>
         <w:t>Definição do público-alvo que comprará (cliente/pagante) e/ou usará a solução (consumidor):</w:t>
       </w:r>
     </w:p>
@@ -395,7 +421,6 @@
         <w:jc w:val="both"/>
       </w:pPr>
       <w:r>
-        <w:lastRenderedPageBreak/>
         <w:t>O público-alvo desta solução são empresas que buscam melhorar a experiência de seus clientes. Os consumidores finais são os clientes das empresas que utilizarão a solução.</w:t>
       </w:r>
     </w:p>
@@ -710,6 +735,7 @@
         <w:jc w:val="both"/>
       </w:pPr>
       <w:r>
+        <w:lastRenderedPageBreak/>
         <w:t>Monitoramento contínuo do feedback do cliente: a solução pode incorporar recursos de monitoramento e análise contínua do feedback do cliente para garantir que as recomendações e sugestões permaneçam relevantes e atualizadas ao longo do tempo.</w:t>
       </w:r>
     </w:p>

</xml_diff>